<commit_message>
final doc finished and exported
</commit_message>
<xml_diff>
--- a/final/essay.docx
+++ b/final/essay.docx
@@ -2,7 +2,7 @@
 <file path=word/document.xml><?xml version="1.0" encoding="utf-8"?>
 <w:document xmlns:w="http://schemas.openxmlformats.org/wordprocessingml/2006/main" xmlns:m="http://schemas.openxmlformats.org/officeDocument/2006/math" xmlns:r="http://schemas.openxmlformats.org/officeDocument/2006/relationships" xmlns:o="urn:schemas-microsoft-com:office:office" xmlns:v="urn:schemas-microsoft-com:vml" xmlns:w10="urn:schemas-microsoft-com:office:word" xmlns:a="http://schemas.openxmlformats.org/drawingml/2006/main" xmlns:pic="http://schemas.openxmlformats.org/drawingml/2006/picture" xmlns:wp="http://schemas.openxmlformats.org/drawingml/2006/wordprocessingDrawing">
   <w:body>
-    <w:bookmarkStart w:id="26" w:name="aaas-100-final-essay-exam"/>
+    <w:bookmarkStart w:id="28" w:name="aaas-100-final-essay-exam"/>
     <w:p>
       <w:pPr>
         <w:pStyle w:val="Heading1"/>
@@ -254,6 +254,32 @@
       </w:r>
       <w:r>
         <w:t xml:space="preserve">Such lack of ingredients to create a truly Japanese cuisine experience showed what was unable to cross the border on transport.</w:t>
+      </w:r>
+    </w:p>
+    <w:p>
+      <w:pPr>
+        <w:pStyle w:val="BodyText"/>
+      </w:pPr>
+      <w:r>
+        <w:t xml:space="preserve">In conclusion, the global competencies applied to the globalization of Japanese and Turkish cuisines really influenced the variety of associated dishes available today.</w:t>
+      </w:r>
+      <w:r>
+        <w:t xml:space="preserve"> </w:t>
+      </w:r>
+      <w:r>
+        <w:t xml:space="preserve">The abundant options selectable in Western Civilization culture add changes to the authenticity of the original dishes, but sometimes have a much more rich, umami result in comparison.</w:t>
+      </w:r>
+      <w:r>
+        <w:t xml:space="preserve"> </w:t>
+      </w:r>
+      <w:r>
+        <w:t xml:space="preserve">While the new adaptation may sometimes be a better result, the original dish does have its unbeatable moments when the selected ingredients come together accordingly.</w:t>
+      </w:r>
+      <w:r>
+        <w:t xml:space="preserve"> </w:t>
+      </w:r>
+      <w:r>
+        <w:t xml:space="preserve">The importance of ingredients, preparation, and cooking process really influences the dish as equally important with the global competencies.</w:t>
       </w:r>
     </w:p>
     <w:bookmarkStart w:id="23" w:name="references"/>
@@ -427,7 +453,7 @@
     </w:p>
     <w:bookmarkEnd w:id="23"/>
     <w:bookmarkEnd w:id="24"/>
-    <w:bookmarkStart w:id="25" w:name="part-2"/>
+    <w:bookmarkStart w:id="27" w:name="part-2"/>
     <w:p>
       <w:pPr>
         <w:pStyle w:val="Heading2"/>
@@ -436,8 +462,149 @@
         <w:t xml:space="preserve">Part 2</w:t>
       </w:r>
     </w:p>
-    <w:bookmarkEnd w:id="25"/>
+    <w:p>
+      <w:pPr>
+        <w:pStyle w:val="FirstParagraph"/>
+      </w:pPr>
+      <w:r>
+        <w:t xml:space="preserve">In today’s modern world, the internet is a direct source of a plethora of information.</w:t>
+      </w:r>
+      <w:r>
+        <w:t xml:space="preserve"> </w:t>
+      </w:r>
+      <w:r>
+        <w:t xml:space="preserve">Anything desired for explanation can be researched online with a set amount of clicks, or finger presses on your mobile devices).</w:t>
+      </w:r>
+      <w:r>
+        <w:t xml:space="preserve"> </w:t>
+      </w:r>
+      <w:r>
+        <w:t xml:space="preserve">This ease of availability also posese issues with the validity of informatino discovered.</w:t>
+      </w:r>
+      <w:r>
+        <w:t xml:space="preserve"> </w:t>
+      </w:r>
+      <w:r>
+        <w:t xml:space="preserve">It is imperative to determine which sources actually contain reliable information that is both authentic and relevant.</w:t>
+      </w:r>
+    </w:p>
+    <w:p>
+      <w:pPr>
+        <w:pStyle w:val="BodyText"/>
+      </w:pPr>
+      <w:r>
+        <w:t xml:space="preserve">This course has improved my abilities to determine which content/sources I deem reliable when researching</w:t>
+      </w:r>
+      <w:r>
+        <w:t xml:space="preserve"> </w:t>
+      </w:r>
+      <w:r>
+        <w:rPr>
+          <w:bCs/>
+          <w:b/>
+        </w:rPr>
+        <w:t xml:space="preserve">any</w:t>
+      </w:r>
+      <w:r>
+        <w:t xml:space="preserve"> </w:t>
+      </w:r>
+      <w:r>
+        <w:t xml:space="preserve">topic.</w:t>
+      </w:r>
+      <w:r>
+        <w:t xml:space="preserve"> </w:t>
+      </w:r>
+      <w:r>
+        <w:t xml:space="preserve">The above sources in Part 1 included a list of academic references and relevant blogs with provided feedback from sources that were authentic companies or industry professionals.</w:t>
+      </w:r>
+      <w:r>
+        <w:t xml:space="preserve"> </w:t>
+      </w:r>
+      <w:r>
+        <w:t xml:space="preserve">St. Maurice is the inital source provided from the University of California Press, an academic institution with credibility for the works provided.</w:t>
+      </w:r>
+      <w:r>
+        <w:t xml:space="preserve"> </w:t>
+      </w:r>
+      <w:r>
+        <w:t xml:space="preserve">Another academic source provided is Karaosmanoglu which was originally found from the California State University, Long Beach library database that pulled such information from a peer reviewed academic Journal of Intercultural Studies.</w:t>
+      </w:r>
+      <w:r>
+        <w:t xml:space="preserve"> </w:t>
+      </w:r>
+      <w:r>
+        <w:t xml:space="preserve">The remainder of sources such as Christopher, Jones, and Kumakura, were discovered from industry professionals (or the interviewing of professionals) that contained their own verified and cites sources.</w:t>
+      </w:r>
+    </w:p>
+    <w:p>
+      <w:pPr>
+        <w:pStyle w:val="BodyText"/>
+      </w:pPr>
+      <w:r>
+        <w:t xml:space="preserve">As such, my abilities to verify resources has greatly improved throughout the issue of this course.</w:t>
+      </w:r>
+      <w:r>
+        <w:t xml:space="preserve"> </w:t>
+      </w:r>
+      <w:r>
+        <w:t xml:space="preserve">I can now guarantee the checkl verification of author name presence, homepage links, listing of credentials, and all other aspects of verification described by the Georgetown University Library.</w:t>
+      </w:r>
+      <w:r>
+        <w:t xml:space="preserve"> </w:t>
+      </w:r>
+      <w:r>
+        <w:t xml:space="preserve">While my skills have been polished, there is always room for improvement by learning new methods of processing and verification in the future.</w:t>
+      </w:r>
+      <w:r>
+        <w:t xml:space="preserve"> </w:t>
+      </w:r>
+      <w:r>
+        <w:t xml:space="preserve">The important aspect is that now I have a solid foundation to build such skills for future success.</w:t>
+      </w:r>
+    </w:p>
+    <w:bookmarkStart w:id="26" w:name="reference-includes-those-from-part-1"/>
+    <w:p>
+      <w:pPr>
+        <w:pStyle w:val="Heading3"/>
+      </w:pPr>
+      <w:r>
+        <w:t xml:space="preserve">Reference (includes those from Part 1)</w:t>
+      </w:r>
+    </w:p>
+    <w:p>
+      <w:pPr>
+        <w:pStyle w:val="FirstParagraph"/>
+      </w:pPr>
+      <w:r>
+        <w:t xml:space="preserve">“</w:t>
+      </w:r>
+      <w:r>
+        <w:t xml:space="preserve">Evaluating Internet Resources</w:t>
+      </w:r>
+      <w:r>
+        <w:t xml:space="preserve">”</w:t>
+      </w:r>
+      <w:r>
+        <w:t xml:space="preserve">. Georgetown University Library.</w:t>
+      </w:r>
+      <w:r>
+        <w:t xml:space="preserve"> </w:t>
+      </w:r>
+      <w:hyperlink r:id="rId25">
+        <w:r>
+          <w:rPr>
+            <w:rStyle w:val="Hyperlink"/>
+          </w:rPr>
+          <w:t xml:space="preserve">https://library.georgetown.edu/tutorials/research-guides/evaluating-internet-content</w:t>
+        </w:r>
+      </w:hyperlink>
+      <w:r>
+        <w:t xml:space="preserve">.</w:t>
+      </w:r>
+    </w:p>
     <w:bookmarkEnd w:id="26"/>
+    <w:bookmarkEnd w:id="27"/>
+    <w:bookmarkEnd w:id="28"/>
     <w:sectPr/>
   </w:body>
 </w:document>

</xml_diff>